<commit_message>
Edits to debugging handout
</commit_message>
<xml_diff>
--- a/handouts-raw/09-debugging.docx
+++ b/handouts-raw/09-debugging.docx
@@ -105,8 +105,6 @@
         </w:rPr>
         <w:t xml:space="preserve"> and Mehran Sahami</w:t>
       </w:r>
-      <w:bookmarkStart w:id="0" w:name="_GoBack"/>
-      <w:bookmarkEnd w:id="0"/>
       <w:r>
         <w:rPr>
           <w:color w:val="000000"/>
@@ -2174,7 +2172,10 @@
         <w:t>breakpoint</w:t>
       </w:r>
       <w:r>
-        <w:t xml:space="preserve"> on line 21, inside the </w:t>
+        <w:t xml:space="preserve"> on line 27</w:t>
+      </w:r>
+      <w:r>
+        <w:t xml:space="preserve">, inside the </w:t>
       </w:r>
       <w:r>
         <w:rPr>
@@ -2413,13 +2414,16 @@
         <w:t>"  If you do see this dialog, go ahead and click "Yes".)</w:t>
       </w:r>
       <w:r>
-        <w:t xml:space="preserve">  The arrow and the highlight mark the line of code the debugger is </w:t>
+        <w:t xml:space="preserve">  The arrow and the highlight mark the line of code </w:t>
+      </w:r>
+      <w:r>
+        <w:t xml:space="preserve">that is </w:t>
       </w:r>
       <w:r>
         <w:rPr>
           <w:i/>
         </w:rPr>
-        <w:t>about to execute</w:t>
+        <w:t>about  to execute</w:t>
       </w:r>
       <w:r>
         <w:t>.</w:t>
@@ -2839,7 +2843,31 @@
         <w:rPr>
           <w:color w:val="000000" w:themeColor="text1"/>
         </w:rPr>
-        <w:t xml:space="preserve"> program, either by clicking in its close box or by clicking on the red square in the Debug window.  </w:t>
+        <w:t xml:space="preserve"> program, either by clicking in its close box or by clicking on the </w:t>
+      </w:r>
+      <w:r>
+        <w:rPr>
+          <w:color w:val="000000" w:themeColor="text1"/>
+        </w:rPr>
+        <w:t>terminate button (red square)</w:t>
+      </w:r>
+      <w:r>
+        <w:rPr>
+          <w:color w:val="000000" w:themeColor="text1"/>
+        </w:rPr>
+        <w:t xml:space="preserve"> </w:t>
+      </w:r>
+      <w:r>
+        <w:rPr>
+          <w:color w:val="000000" w:themeColor="text1"/>
+        </w:rPr>
+        <w:t>in the top toolbar</w:t>
+      </w:r>
+      <w:r>
+        <w:rPr>
+          <w:color w:val="000000" w:themeColor="text1"/>
+        </w:rPr>
+        <w:t xml:space="preserve">.  </w:t>
       </w:r>
       <w:r>
         <w:rPr>
@@ -2991,7 +3019,13 @@
         <w:t>possible</w:t>
       </w:r>
       <w:r>
-        <w:t>, and Eclipse offers great tools for doing so.  The most useful tools at this point are the various controls that appear along the top of the Debug window, of which the following are the most important:</w:t>
+        <w:t xml:space="preserve">, and Eclipse offers great tools for doing so.  The most useful tools at this point are the various controls that appear along the top of the </w:t>
+      </w:r>
+      <w:r>
+        <w:t>main</w:t>
+      </w:r>
+      <w:r>
+        <w:t xml:space="preserve"> window, of which the following are the most important:</w:t>
       </w:r>
     </w:p>
     <w:p>
@@ -3751,10 +3785,13 @@
           <w:b/>
           <w:sz w:val="20"/>
         </w:rPr>
-        <w:t>println</w:t>
-      </w:r>
-      <w:r>
-        <w:t xml:space="preserve"> will execute, followed by the deb</w:t>
+        <w:t>“I will guess your number!”</w:t>
+      </w:r>
+      <w:r>
+        <w:t xml:space="preserve"> will be printed to the console,</w:t>
+      </w:r>
+      <w:r>
+        <w:t xml:space="preserve"> followed by the deb</w:t>
       </w:r>
       <w:r>
         <w:t>ugger stopping at the next line:</w:t>
@@ -6451,7 +6488,19 @@
         <w:rPr>
           <w:color w:val="000000" w:themeColor="text1"/>
         </w:rPr>
-        <w:t xml:space="preserve">We just touched on another important debugging tactic.  Make sure that you can </w:t>
+        <w:t>We just touched on another important debugging tactic</w:t>
+      </w:r>
+      <w:r>
+        <w:rPr>
+          <w:color w:val="000000" w:themeColor="text1"/>
+        </w:rPr>
+        <w:t>, as mentioned in the 11 Truths of Debugging</w:t>
+      </w:r>
+      <w:r>
+        <w:rPr>
+          <w:color w:val="000000" w:themeColor="text1"/>
+        </w:rPr>
+        <w:t xml:space="preserve">.  Make sure that you can </w:t>
       </w:r>
       <w:r>
         <w:rPr>
@@ -7140,6 +7189,116 @@
       <w:r>
         <w:rPr>
           <w:b/>
+          <w:i/>
+          <w:color w:val="000000" w:themeColor="text1"/>
+        </w:rPr>
+        <w:t xml:space="preserve">Additional Note: </w:t>
+      </w:r>
+      <w:r>
+        <w:rPr>
+          <w:color w:val="000000" w:themeColor="text1"/>
+        </w:rPr>
+        <w:t xml:space="preserve">the other </w:t>
+      </w:r>
+      <w:r>
+        <w:rPr>
+          <w:color w:val="000000" w:themeColor="text1"/>
+        </w:rPr>
+        <w:t xml:space="preserve">debug control not touched on was </w:t>
+      </w:r>
+      <w:r>
+        <w:rPr>
+          <w:b/>
+          <w:color w:val="000000" w:themeColor="text1"/>
+        </w:rPr>
+        <w:t>Suspend</w:t>
+      </w:r>
+      <w:r>
+        <w:rPr>
+          <w:color w:val="000000" w:themeColor="text1"/>
+        </w:rPr>
+        <w:t xml:space="preserve">.  </w:t>
+      </w:r>
+      <w:r>
+        <w:rPr>
+          <w:b/>
+          <w:color w:val="000000" w:themeColor="text1"/>
+        </w:rPr>
+        <w:t>Suspend</w:t>
+      </w:r>
+      <w:r>
+        <w:rPr>
+          <w:color w:val="000000" w:themeColor="text1"/>
+        </w:rPr>
+        <w:t xml:space="preserve"> will immediately pause your program, wherever it is, as though </w:t>
+      </w:r>
+      <w:r>
+        <w:rPr>
+          <w:color w:val="000000" w:themeColor="text1"/>
+        </w:rPr>
+        <w:t>it hit a breakpoint</w:t>
+      </w:r>
+      <w:r>
+        <w:rPr>
+          <w:color w:val="000000" w:themeColor="text1"/>
+        </w:rPr>
+        <w:t>.  This is not used as often (because usually you know where you would like to pause your program), but is useful for debugging things like infinite loops.  If you think your program is infinite looping,</w:t>
+      </w:r>
+      <w:r>
+        <w:rPr>
+          <w:color w:val="000000" w:themeColor="text1"/>
+        </w:rPr>
+        <w:t xml:space="preserve"> for instance,</w:t>
+      </w:r>
+      <w:bookmarkStart w:id="0" w:name="_GoBack"/>
+      <w:bookmarkEnd w:id="0"/>
+      <w:r>
+        <w:rPr>
+          <w:color w:val="000000" w:themeColor="text1"/>
+        </w:rPr>
+        <w:t xml:space="preserve"> you can press </w:t>
+      </w:r>
+      <w:r>
+        <w:rPr>
+          <w:b/>
+          <w:color w:val="000000" w:themeColor="text1"/>
+        </w:rPr>
+        <w:t>Suspend</w:t>
+      </w:r>
+      <w:r>
+        <w:rPr>
+          <w:color w:val="000000" w:themeColor="text1"/>
+        </w:rPr>
+        <w:t xml:space="preserve"> and the debug view will show you </w:t>
+      </w:r>
+      <w:r>
+        <w:rPr>
+          <w:color w:val="000000" w:themeColor="text1"/>
+        </w:rPr>
+        <w:t>what line of c</w:t>
+      </w:r>
+      <w:r>
+        <w:rPr>
+          <w:color w:val="000000" w:themeColor="text1"/>
+        </w:rPr>
+        <w:t>ode is currently being executed, and allow you to step through your code from there.</w:t>
+      </w:r>
+    </w:p>
+    <w:p>
+      <w:pPr>
+        <w:pStyle w:val="Text"/>
+      </w:pPr>
+    </w:p>
+    <w:p>
+      <w:pPr>
+        <w:pStyle w:val="Separator0"/>
+        <w:rPr>
+          <w:color w:val="000000" w:themeColor="text1"/>
+        </w:rPr>
+      </w:pPr>
+      <w:r>
+        <w:rPr>
+          <w:b/>
           <w:color w:val="000000" w:themeColor="text1"/>
         </w:rPr>
         <w:t>Wrapping Up</w:t>
@@ -7163,6 +7322,29 @@
       </w:r>
       <w:r>
         <w:t xml:space="preserve"> </w:t>
+      </w:r>
+      <w:r>
+        <w:t xml:space="preserve">For </w:t>
+      </w:r>
+      <w:r>
+        <w:rPr>
+          <w:rFonts w:ascii="Courier" w:hAnsi="Courier"/>
+          <w:b/>
+          <w:sz w:val="20"/>
+        </w:rPr>
+        <w:t>GuessYourNumber</w:t>
+      </w:r>
+      <w:r>
+        <w:t xml:space="preserve">, </w:t>
+      </w:r>
+      <w:r>
+        <w:t xml:space="preserve">for instance, </w:t>
+      </w:r>
+      <w:r>
+        <w:t xml:space="preserve">with a range of 0 to 10 </w:t>
+      </w:r>
+      <w:r>
+        <w:t xml:space="preserve">you could run your program for each secret number 0 to 10 to ensure that each one functions correctly.  </w:t>
       </w:r>
       <w:r>
         <w:t>That being said</w:t>

</xml_diff>